<commit_message>
회원 use case descriptions 수정
</commit_message>
<xml_diff>
--- a/회원 use case descriptions.docx
+++ b/회원 use case descriptions.docx
@@ -3,11 +3,6 @@
 <w:document xmlns:wpc="http://schemas.microsoft.com/office/word/2010/wordprocessingCanvas" xmlns:cx="http://schemas.microsoft.com/office/drawing/2014/chartex" xmlns:cx1="http://schemas.microsoft.com/office/drawing/2015/9/8/chartex" xmlns:cx2="http://schemas.microsoft.com/office/drawing/2015/10/21/chartex" xmlns:cx3="http://schemas.microsoft.com/office/drawing/2016/5/9/chartex" xmlns:cx4="http://schemas.microsoft.com/office/drawing/2016/5/10/chartex" xmlns:cx5="http://schemas.microsoft.com/office/drawing/2016/5/11/chartex" xmlns:cx6="http://schemas.microsoft.com/office/drawing/2016/5/12/chartex" xmlns:cx7="http://schemas.microsoft.com/office/drawing/2016/5/13/chartex" xmlns:cx8="http://schemas.microsoft.com/office/drawing/2016/5/14/chartex" xmlns:mc="http://schemas.openxmlformats.org/markup-compatibility/2006" xmlns:aink="http://schemas.microsoft.com/office/drawing/2016/ink" xmlns:am3d="http://schemas.microsoft.com/office/drawing/2017/model3d" xmlns:o="urn:schemas-microsoft-com:office:office" xmlns:r="http://schemas.openxmlformats.org/officeDocument/2006/relationships" xmlns:m="http://schemas.openxmlformats.org/officeDocument/2006/math" xmlns:v="urn:schemas-microsoft-com:vml" xmlns:wp14="http://schemas.microsoft.com/office/word/2010/wordprocessingDrawing" xmlns:wp="http://schemas.openxmlformats.org/drawingml/2006/wordprocessingDrawing" xmlns:w10="urn:schemas-microsoft-com:office:word" xmlns:w="http://schemas.openxmlformats.org/wordprocessingml/2006/main" xmlns:w14="http://schemas.microsoft.com/office/word/2010/wordml" xmlns:w15="http://schemas.microsoft.com/office/word/2012/wordml" xmlns:w16cex="http://schemas.microsoft.com/office/word/2018/wordml/cex" xmlns:w16cid="http://schemas.microsoft.com/office/word/2016/wordml/cid" xmlns:w16="http://schemas.microsoft.com/office/word/2018/wordml" xmlns:w16sdtdh="http://schemas.microsoft.com/office/word/2020/wordml/sdtdatahash" xmlns:w16se="http://schemas.microsoft.com/office/word/2015/wordml/symex" xmlns:wpg="http://schemas.microsoft.com/office/word/2010/wordprocessingGroup" xmlns:wpi="http://schemas.microsoft.com/office/word/2010/wordprocessingInk" xmlns:wne="http://schemas.microsoft.com/office/word/2006/wordml" xmlns:wps="http://schemas.microsoft.com/office/word/2010/wordprocessingShape" mc:Ignorable="w14 w15 w16se w16cid w16 w16cex w16sdtdh wp14">
   <w:body>
     <w:p>
-      <w:pPr>
-        <w:rPr>
-          <w:rFonts w:hint="eastAsia"/>
-        </w:rPr>
-      </w:pPr>
       <w:r>
         <w:rPr>
           <w:rFonts w:hint="eastAsia"/>
@@ -104,7 +99,7 @@
               <w:spacing w:after="0" w:line="240" w:lineRule="auto"/>
               <w:jc w:val="left"/>
               <w:rPr>
-                <w:rFonts w:ascii="맑은 고딕" w:eastAsia="맑은 고딕" w:hAnsi="맑은 고딕" w:cs="굴림" w:hint="eastAsia"/>
+                <w:rFonts w:ascii="맑은 고딕" w:eastAsia="맑은 고딕" w:hAnsi="맑은 고딕" w:cs="굴림"/>
                 <w:color w:val="000000"/>
                 <w:kern w:val="0"/>
                 <w:sz w:val="22"/>
@@ -157,7 +152,7 @@
               <w:autoSpaceDN/>
               <w:spacing w:after="0" w:line="240" w:lineRule="auto"/>
               <w:rPr>
-                <w:rFonts w:ascii="맑은 고딕" w:eastAsia="맑은 고딕" w:hAnsi="맑은 고딕" w:cs="굴림" w:hint="eastAsia"/>
+                <w:rFonts w:ascii="맑은 고딕" w:eastAsia="맑은 고딕" w:hAnsi="맑은 고딕" w:cs="굴림"/>
                 <w:color w:val="000000"/>
                 <w:kern w:val="0"/>
                 <w:sz w:val="22"/>
@@ -196,7 +191,7 @@
               <w:autoSpaceDN/>
               <w:spacing w:after="0" w:line="240" w:lineRule="auto"/>
               <w:rPr>
-                <w:rFonts w:ascii="맑은 고딕" w:eastAsia="맑은 고딕" w:hAnsi="맑은 고딕" w:cs="굴림" w:hint="eastAsia"/>
+                <w:rFonts w:ascii="맑은 고딕" w:eastAsia="맑은 고딕" w:hAnsi="맑은 고딕" w:cs="굴림"/>
                 <w:color w:val="000000"/>
                 <w:kern w:val="0"/>
                 <w:sz w:val="22"/>
@@ -240,7 +235,7 @@
               <w:autoSpaceDN/>
               <w:spacing w:after="0" w:line="240" w:lineRule="auto"/>
               <w:rPr>
-                <w:rFonts w:ascii="맑은 고딕" w:eastAsia="맑은 고딕" w:hAnsi="맑은 고딕" w:cs="굴림" w:hint="eastAsia"/>
+                <w:rFonts w:ascii="맑은 고딕" w:eastAsia="맑은 고딕" w:hAnsi="맑은 고딕" w:cs="굴림"/>
                 <w:color w:val="000000"/>
                 <w:kern w:val="0"/>
                 <w:sz w:val="22"/>
@@ -279,7 +274,7 @@
               <w:autoSpaceDN/>
               <w:spacing w:after="0" w:line="240" w:lineRule="auto"/>
               <w:rPr>
-                <w:rFonts w:ascii="맑은 고딕" w:eastAsia="맑은 고딕" w:hAnsi="맑은 고딕" w:cs="굴림" w:hint="eastAsia"/>
+                <w:rFonts w:ascii="맑은 고딕" w:eastAsia="맑은 고딕" w:hAnsi="맑은 고딕" w:cs="굴림"/>
                 <w:color w:val="000000"/>
                 <w:kern w:val="0"/>
                 <w:sz w:val="22"/>
@@ -323,7 +318,7 @@
               <w:autoSpaceDN/>
               <w:spacing w:after="0" w:line="240" w:lineRule="auto"/>
               <w:rPr>
-                <w:rFonts w:ascii="맑은 고딕" w:eastAsia="맑은 고딕" w:hAnsi="맑은 고딕" w:cs="굴림" w:hint="eastAsia"/>
+                <w:rFonts w:ascii="맑은 고딕" w:eastAsia="맑은 고딕" w:hAnsi="맑은 고딕" w:cs="굴림"/>
                 <w:color w:val="000000"/>
                 <w:kern w:val="0"/>
                 <w:sz w:val="22"/>
@@ -362,7 +357,7 @@
               <w:autoSpaceDN/>
               <w:spacing w:after="0" w:line="240" w:lineRule="auto"/>
               <w:rPr>
-                <w:rFonts w:ascii="맑은 고딕" w:eastAsia="맑은 고딕" w:hAnsi="맑은 고딕" w:cs="굴림" w:hint="eastAsia"/>
+                <w:rFonts w:ascii="맑은 고딕" w:eastAsia="맑은 고딕" w:hAnsi="맑은 고딕" w:cs="굴림"/>
                 <w:color w:val="000000"/>
                 <w:kern w:val="0"/>
                 <w:sz w:val="22"/>
@@ -406,7 +401,7 @@
               <w:autoSpaceDN/>
               <w:spacing w:after="0" w:line="240" w:lineRule="auto"/>
               <w:rPr>
-                <w:rFonts w:ascii="맑은 고딕" w:eastAsia="맑은 고딕" w:hAnsi="맑은 고딕" w:cs="굴림" w:hint="eastAsia"/>
+                <w:rFonts w:ascii="맑은 고딕" w:eastAsia="맑은 고딕" w:hAnsi="맑은 고딕" w:cs="굴림"/>
                 <w:color w:val="000000"/>
                 <w:kern w:val="0"/>
                 <w:sz w:val="22"/>
@@ -445,7 +440,7 @@
               <w:autoSpaceDN/>
               <w:spacing w:after="0" w:line="240" w:lineRule="auto"/>
               <w:rPr>
-                <w:rFonts w:ascii="맑은 고딕" w:eastAsia="맑은 고딕" w:hAnsi="맑은 고딕" w:cs="굴림" w:hint="eastAsia"/>
+                <w:rFonts w:ascii="맑은 고딕" w:eastAsia="맑은 고딕" w:hAnsi="맑은 고딕" w:cs="굴림"/>
                 <w:color w:val="000000"/>
                 <w:kern w:val="0"/>
                 <w:sz w:val="22"/>
@@ -562,7 +557,7 @@
               <w:spacing w:after="0" w:line="240" w:lineRule="auto"/>
               <w:jc w:val="left"/>
               <w:rPr>
-                <w:rFonts w:ascii="맑은 고딕" w:eastAsia="맑은 고딕" w:hAnsi="맑은 고딕" w:cs="굴림" w:hint="eastAsia"/>
+                <w:rFonts w:ascii="맑은 고딕" w:eastAsia="맑은 고딕" w:hAnsi="맑은 고딕" w:cs="굴림"/>
                 <w:color w:val="000000"/>
                 <w:kern w:val="0"/>
                 <w:sz w:val="22"/>
@@ -616,7 +611,7 @@
               <w:spacing w:after="0" w:line="240" w:lineRule="auto"/>
               <w:jc w:val="left"/>
               <w:rPr>
-                <w:rFonts w:ascii="맑은 고딕" w:eastAsia="맑은 고딕" w:hAnsi="맑은 고딕" w:cs="굴림" w:hint="eastAsia"/>
+                <w:rFonts w:ascii="맑은 고딕" w:eastAsia="맑은 고딕" w:hAnsi="맑은 고딕" w:cs="굴림"/>
                 <w:color w:val="000000"/>
                 <w:kern w:val="0"/>
                 <w:sz w:val="22"/>
@@ -656,7 +651,7 @@
               <w:spacing w:after="0" w:line="240" w:lineRule="auto"/>
               <w:jc w:val="left"/>
               <w:rPr>
-                <w:rFonts w:ascii="맑은 고딕" w:eastAsia="맑은 고딕" w:hAnsi="맑은 고딕" w:cs="굴림" w:hint="eastAsia"/>
+                <w:rFonts w:ascii="맑은 고딕" w:eastAsia="맑은 고딕" w:hAnsi="맑은 고딕" w:cs="굴림"/>
                 <w:color w:val="000000"/>
                 <w:kern w:val="0"/>
                 <w:sz w:val="22"/>
@@ -677,11 +672,6 @@
     </w:tbl>
     <w:p/>
     <w:p>
-      <w:pPr>
-        <w:rPr>
-          <w:rFonts w:hint="eastAsia"/>
-        </w:rPr>
-      </w:pPr>
       <w:r>
         <w:rPr>
           <w:rFonts w:hint="eastAsia"/>
@@ -778,7 +768,7 @@
               <w:spacing w:after="0" w:line="240" w:lineRule="auto"/>
               <w:jc w:val="left"/>
               <w:rPr>
-                <w:rFonts w:ascii="맑은 고딕" w:eastAsia="맑은 고딕" w:hAnsi="맑은 고딕" w:cs="굴림" w:hint="eastAsia"/>
+                <w:rFonts w:ascii="맑은 고딕" w:eastAsia="맑은 고딕" w:hAnsi="맑은 고딕" w:cs="굴림"/>
                 <w:color w:val="000000"/>
                 <w:kern w:val="0"/>
                 <w:sz w:val="22"/>
@@ -831,7 +821,7 @@
               <w:autoSpaceDN/>
               <w:spacing w:after="0" w:line="240" w:lineRule="auto"/>
               <w:rPr>
-                <w:rFonts w:ascii="맑은 고딕" w:eastAsia="맑은 고딕" w:hAnsi="맑은 고딕" w:cs="굴림" w:hint="eastAsia"/>
+                <w:rFonts w:ascii="맑은 고딕" w:eastAsia="맑은 고딕" w:hAnsi="맑은 고딕" w:cs="굴림"/>
                 <w:color w:val="000000"/>
                 <w:kern w:val="0"/>
                 <w:sz w:val="22"/>
@@ -870,7 +860,7 @@
               <w:autoSpaceDN/>
               <w:spacing w:after="0" w:line="240" w:lineRule="auto"/>
               <w:rPr>
-                <w:rFonts w:ascii="맑은 고딕" w:eastAsia="맑은 고딕" w:hAnsi="맑은 고딕" w:cs="굴림" w:hint="eastAsia"/>
+                <w:rFonts w:ascii="맑은 고딕" w:eastAsia="맑은 고딕" w:hAnsi="맑은 고딕" w:cs="굴림"/>
                 <w:color w:val="000000"/>
                 <w:kern w:val="0"/>
                 <w:sz w:val="22"/>
@@ -906,11 +896,6 @@
     </w:p>
     <w:p/>
     <w:p>
-      <w:pPr>
-        <w:rPr>
-          <w:rFonts w:hint="eastAsia"/>
-        </w:rPr>
-      </w:pPr>
       <w:r>
         <w:rPr>
           <w:rFonts w:hint="eastAsia"/>
@@ -1012,7 +997,7 @@
               <w:spacing w:after="0" w:line="240" w:lineRule="auto"/>
               <w:jc w:val="left"/>
               <w:rPr>
-                <w:rFonts w:ascii="맑은 고딕" w:eastAsia="맑은 고딕" w:hAnsi="맑은 고딕" w:cs="굴림" w:hint="eastAsia"/>
+                <w:rFonts w:ascii="맑은 고딕" w:eastAsia="맑은 고딕" w:hAnsi="맑은 고딕" w:cs="굴림"/>
                 <w:color w:val="000000"/>
                 <w:kern w:val="0"/>
                 <w:sz w:val="22"/>
@@ -1065,7 +1050,7 @@
               <w:autoSpaceDN/>
               <w:spacing w:after="0" w:line="240" w:lineRule="auto"/>
               <w:rPr>
-                <w:rFonts w:ascii="맑은 고딕" w:eastAsia="맑은 고딕" w:hAnsi="맑은 고딕" w:cs="굴림" w:hint="eastAsia"/>
+                <w:rFonts w:ascii="맑은 고딕" w:eastAsia="맑은 고딕" w:hAnsi="맑은 고딕" w:cs="굴림"/>
                 <w:color w:val="000000"/>
                 <w:kern w:val="0"/>
                 <w:sz w:val="22"/>
@@ -1104,7 +1089,7 @@
               <w:autoSpaceDN/>
               <w:spacing w:after="0" w:line="240" w:lineRule="auto"/>
               <w:rPr>
-                <w:rFonts w:ascii="맑은 고딕" w:eastAsia="맑은 고딕" w:hAnsi="맑은 고딕" w:cs="굴림" w:hint="eastAsia"/>
+                <w:rFonts w:ascii="맑은 고딕" w:eastAsia="맑은 고딕" w:hAnsi="맑은 고딕" w:cs="굴림"/>
                 <w:color w:val="000000"/>
                 <w:kern w:val="0"/>
                 <w:sz w:val="22"/>
@@ -1148,7 +1133,7 @@
               <w:autoSpaceDN/>
               <w:spacing w:after="0" w:line="240" w:lineRule="auto"/>
               <w:rPr>
-                <w:rFonts w:ascii="맑은 고딕" w:eastAsia="맑은 고딕" w:hAnsi="맑은 고딕" w:cs="굴림" w:hint="eastAsia"/>
+                <w:rFonts w:ascii="맑은 고딕" w:eastAsia="맑은 고딕" w:hAnsi="맑은 고딕" w:cs="굴림"/>
                 <w:color w:val="000000"/>
                 <w:kern w:val="0"/>
                 <w:sz w:val="22"/>
@@ -1187,7 +1172,7 @@
               <w:autoSpaceDN/>
               <w:spacing w:after="0" w:line="240" w:lineRule="auto"/>
               <w:rPr>
-                <w:rFonts w:ascii="맑은 고딕" w:eastAsia="맑은 고딕" w:hAnsi="맑은 고딕" w:cs="굴림" w:hint="eastAsia"/>
+                <w:rFonts w:ascii="맑은 고딕" w:eastAsia="맑은 고딕" w:hAnsi="맑은 고딕" w:cs="굴림"/>
                 <w:color w:val="000000"/>
                 <w:kern w:val="0"/>
                 <w:sz w:val="22"/>
@@ -1214,13 +1199,7 @@
     <w:p/>
     <w:p/>
     <w:p/>
-    <w:p>
-      <w:pPr>
-        <w:rPr>
-          <w:rFonts w:hint="eastAsia"/>
-        </w:rPr>
-      </w:pPr>
-    </w:p>
+    <w:p/>
     <w:tbl>
       <w:tblPr>
         <w:tblpPr w:leftFromText="142" w:rightFromText="142" w:vertAnchor="page" w:horzAnchor="margin" w:tblpY="2266"/>
@@ -1311,7 +1290,7 @@
               <w:spacing w:after="0" w:line="240" w:lineRule="auto"/>
               <w:jc w:val="left"/>
               <w:rPr>
-                <w:rFonts w:ascii="맑은 고딕" w:eastAsia="맑은 고딕" w:hAnsi="맑은 고딕" w:cs="굴림" w:hint="eastAsia"/>
+                <w:rFonts w:ascii="맑은 고딕" w:eastAsia="맑은 고딕" w:hAnsi="맑은 고딕" w:cs="굴림"/>
                 <w:color w:val="000000"/>
                 <w:kern w:val="0"/>
                 <w:sz w:val="22"/>
@@ -1364,7 +1343,7 @@
               <w:autoSpaceDN/>
               <w:spacing w:after="0" w:line="240" w:lineRule="auto"/>
               <w:rPr>
-                <w:rFonts w:ascii="맑은 고딕" w:eastAsia="맑은 고딕" w:hAnsi="맑은 고딕" w:cs="굴림" w:hint="eastAsia"/>
+                <w:rFonts w:ascii="맑은 고딕" w:eastAsia="맑은 고딕" w:hAnsi="맑은 고딕" w:cs="굴림"/>
                 <w:color w:val="000000"/>
                 <w:kern w:val="0"/>
                 <w:sz w:val="22"/>
@@ -1403,7 +1382,7 @@
               <w:autoSpaceDN/>
               <w:spacing w:after="0" w:line="240" w:lineRule="auto"/>
               <w:rPr>
-                <w:rFonts w:ascii="맑은 고딕" w:eastAsia="맑은 고딕" w:hAnsi="맑은 고딕" w:cs="굴림" w:hint="eastAsia"/>
+                <w:rFonts w:ascii="맑은 고딕" w:eastAsia="맑은 고딕" w:hAnsi="맑은 고딕" w:cs="굴림"/>
                 <w:color w:val="000000"/>
                 <w:kern w:val="0"/>
                 <w:sz w:val="22"/>
@@ -1447,7 +1426,7 @@
               <w:autoSpaceDN/>
               <w:spacing w:after="0" w:line="240" w:lineRule="auto"/>
               <w:rPr>
-                <w:rFonts w:ascii="맑은 고딕" w:eastAsia="맑은 고딕" w:hAnsi="맑은 고딕" w:cs="굴림" w:hint="eastAsia"/>
+                <w:rFonts w:ascii="맑은 고딕" w:eastAsia="맑은 고딕" w:hAnsi="맑은 고딕" w:cs="굴림"/>
                 <w:color w:val="000000"/>
                 <w:kern w:val="0"/>
                 <w:sz w:val="22"/>
@@ -1486,7 +1465,7 @@
               <w:autoSpaceDN/>
               <w:spacing w:after="0" w:line="240" w:lineRule="auto"/>
               <w:rPr>
-                <w:rFonts w:ascii="맑은 고딕" w:eastAsia="맑은 고딕" w:hAnsi="맑은 고딕" w:cs="굴림" w:hint="eastAsia"/>
+                <w:rFonts w:ascii="맑은 고딕" w:eastAsia="맑은 고딕" w:hAnsi="맑은 고딕" w:cs="굴림"/>
                 <w:color w:val="000000"/>
                 <w:kern w:val="0"/>
                 <w:sz w:val="22"/>
@@ -1530,7 +1509,7 @@
               <w:autoSpaceDN/>
               <w:spacing w:after="0" w:line="240" w:lineRule="auto"/>
               <w:rPr>
-                <w:rFonts w:ascii="맑은 고딕" w:eastAsia="맑은 고딕" w:hAnsi="맑은 고딕" w:cs="굴림" w:hint="eastAsia"/>
+                <w:rFonts w:ascii="맑은 고딕" w:eastAsia="맑은 고딕" w:hAnsi="맑은 고딕" w:cs="굴림"/>
                 <w:color w:val="000000"/>
                 <w:kern w:val="0"/>
                 <w:sz w:val="22"/>
@@ -1569,7 +1548,7 @@
               <w:autoSpaceDN/>
               <w:spacing w:after="0" w:line="240" w:lineRule="auto"/>
               <w:rPr>
-                <w:rFonts w:ascii="맑은 고딕" w:eastAsia="맑은 고딕" w:hAnsi="맑은 고딕" w:cs="굴림" w:hint="eastAsia"/>
+                <w:rFonts w:ascii="맑은 고딕" w:eastAsia="맑은 고딕" w:hAnsi="맑은 고딕" w:cs="굴림"/>
                 <w:color w:val="000000"/>
                 <w:kern w:val="0"/>
                 <w:sz w:val="22"/>
@@ -1613,7 +1592,7 @@
               <w:autoSpaceDN/>
               <w:spacing w:after="0" w:line="240" w:lineRule="auto"/>
               <w:rPr>
-                <w:rFonts w:ascii="맑은 고딕" w:eastAsia="맑은 고딕" w:hAnsi="맑은 고딕" w:cs="굴림" w:hint="eastAsia"/>
+                <w:rFonts w:ascii="맑은 고딕" w:eastAsia="맑은 고딕" w:hAnsi="맑은 고딕" w:cs="굴림"/>
                 <w:color w:val="000000"/>
                 <w:kern w:val="0"/>
                 <w:sz w:val="22"/>
@@ -1652,7 +1631,7 @@
               <w:autoSpaceDN/>
               <w:spacing w:after="0" w:line="240" w:lineRule="auto"/>
               <w:rPr>
-                <w:rFonts w:ascii="맑은 고딕" w:eastAsia="맑은 고딕" w:hAnsi="맑은 고딕" w:cs="굴림" w:hint="eastAsia"/>
+                <w:rFonts w:ascii="맑은 고딕" w:eastAsia="맑은 고딕" w:hAnsi="맑은 고딕" w:cs="굴림"/>
                 <w:color w:val="000000"/>
                 <w:kern w:val="0"/>
                 <w:sz w:val="22"/>
@@ -1671,19 +1650,8 @@
         </w:tc>
       </w:tr>
     </w:tbl>
+    <w:p/>
     <w:p>
-      <w:pPr>
-        <w:rPr>
-          <w:rFonts w:hint="eastAsia"/>
-        </w:rPr>
-      </w:pPr>
-    </w:p>
-    <w:p>
-      <w:pPr>
-        <w:rPr>
-          <w:rFonts w:hint="eastAsia"/>
-        </w:rPr>
-      </w:pPr>
       <w:r>
         <w:rPr>
           <w:rFonts w:hint="eastAsia"/>
@@ -1785,7 +1753,7 @@
               <w:spacing w:after="0" w:line="240" w:lineRule="auto"/>
               <w:jc w:val="left"/>
               <w:rPr>
-                <w:rFonts w:ascii="맑은 고딕" w:eastAsia="맑은 고딕" w:hAnsi="맑은 고딕" w:cs="굴림" w:hint="eastAsia"/>
+                <w:rFonts w:ascii="맑은 고딕" w:eastAsia="맑은 고딕" w:hAnsi="맑은 고딕" w:cs="굴림"/>
                 <w:color w:val="000000"/>
                 <w:kern w:val="0"/>
                 <w:sz w:val="22"/>
@@ -1828,30 +1796,47 @@
             <w:shd w:val="clear" w:color="auto" w:fill="auto"/>
             <w:noWrap/>
             <w:vAlign w:val="center"/>
-            <w:hideMark/>
-          </w:tcPr>
-          <w:p>
-            <w:pPr>
-              <w:widowControl/>
-              <w:wordWrap/>
-              <w:autoSpaceDE/>
-              <w:autoSpaceDN/>
-              <w:spacing w:after="0" w:line="240" w:lineRule="auto"/>
-              <w:rPr>
-                <w:rFonts w:ascii="맑은 고딕" w:eastAsia="맑은 고딕" w:hAnsi="맑은 고딕" w:cs="굴림" w:hint="eastAsia"/>
-                <w:color w:val="000000"/>
-                <w:kern w:val="0"/>
-                <w:sz w:val="22"/>
-              </w:rPr>
-            </w:pPr>
-            <w:r>
-              <w:rPr>
-                <w:rFonts w:ascii="맑은 고딕" w:eastAsia="맑은 고딕" w:hAnsi="맑은 고딕" w:cs="굴림" w:hint="eastAsia"/>
-                <w:color w:val="000000"/>
-                <w:kern w:val="0"/>
-                <w:sz w:val="22"/>
-              </w:rPr>
-              <w:t>1. 현재까지 판매와 구매한 모든 상품에 대한 총액 및 평균 구매만족도를 조회</w:t>
+          </w:tcPr>
+          <w:p>
+            <w:pPr>
+              <w:widowControl/>
+              <w:wordWrap/>
+              <w:autoSpaceDE/>
+              <w:autoSpaceDN/>
+              <w:spacing w:after="0" w:line="240" w:lineRule="auto"/>
+              <w:rPr>
+                <w:rFonts w:ascii="맑은 고딕" w:eastAsia="맑은 고딕" w:hAnsi="맑은 고딕" w:cs="굴림"/>
+                <w:color w:val="000000"/>
+                <w:kern w:val="0"/>
+                <w:sz w:val="22"/>
+              </w:rPr>
+            </w:pPr>
+            <w:r>
+              <w:rPr>
+                <w:rFonts w:ascii="맑은 고딕" w:eastAsia="맑은 고딕" w:hAnsi="맑은 고딕" w:cs="굴림" w:hint="eastAsia"/>
+                <w:color w:val="000000"/>
+                <w:kern w:val="0"/>
+                <w:sz w:val="22"/>
+              </w:rPr>
+              <w:t>1.</w:t>
+            </w:r>
+            <w:r>
+              <w:rPr>
+                <w:rFonts w:ascii="맑은 고딕" w:eastAsia="맑은 고딕" w:hAnsi="맑은 고딕" w:cs="굴림"/>
+                <w:color w:val="000000"/>
+                <w:kern w:val="0"/>
+                <w:sz w:val="22"/>
+              </w:rPr>
+              <w:t xml:space="preserve"> </w:t>
+            </w:r>
+            <w:r>
+              <w:rPr>
+                <w:rFonts w:ascii="맑은 고딕" w:eastAsia="맑은 고딕" w:hAnsi="맑은 고딕" w:cs="굴림" w:hint="eastAsia"/>
+                <w:color w:val="000000"/>
+                <w:kern w:val="0"/>
+                <w:sz w:val="22"/>
+              </w:rPr>
+              <w:t>마이 페이지 선택</w:t>
             </w:r>
           </w:p>
         </w:tc>
@@ -1867,30 +1852,47 @@
             <w:shd w:val="clear" w:color="auto" w:fill="auto"/>
             <w:noWrap/>
             <w:vAlign w:val="center"/>
-            <w:hideMark/>
-          </w:tcPr>
-          <w:p>
-            <w:pPr>
-              <w:widowControl/>
-              <w:wordWrap/>
-              <w:autoSpaceDE/>
-              <w:autoSpaceDN/>
-              <w:spacing w:after="0" w:line="240" w:lineRule="auto"/>
-              <w:rPr>
-                <w:rFonts w:ascii="맑은 고딕" w:eastAsia="맑은 고딕" w:hAnsi="맑은 고딕" w:cs="굴림" w:hint="eastAsia"/>
-                <w:color w:val="000000"/>
-                <w:kern w:val="0"/>
-                <w:sz w:val="22"/>
-              </w:rPr>
-            </w:pPr>
-            <w:r>
-              <w:rPr>
-                <w:rFonts w:ascii="맑은 고딕" w:eastAsia="맑은 고딕" w:hAnsi="맑은 고딕" w:cs="굴림" w:hint="eastAsia"/>
-                <w:color w:val="000000"/>
-                <w:kern w:val="0"/>
-                <w:sz w:val="22"/>
-              </w:rPr>
-              <w:t>2. 회원들의 판매와 구매한 모든 상품에 대한 총액 및 평균 구매만족도 리스트 전시</w:t>
+          </w:tcPr>
+          <w:p>
+            <w:pPr>
+              <w:widowControl/>
+              <w:wordWrap/>
+              <w:autoSpaceDE/>
+              <w:autoSpaceDN/>
+              <w:spacing w:after="0" w:line="240" w:lineRule="auto"/>
+              <w:rPr>
+                <w:rFonts w:ascii="맑은 고딕" w:eastAsia="맑은 고딕" w:hAnsi="맑은 고딕" w:cs="굴림"/>
+                <w:color w:val="000000"/>
+                <w:kern w:val="0"/>
+                <w:sz w:val="22"/>
+              </w:rPr>
+            </w:pPr>
+            <w:r>
+              <w:rPr>
+                <w:rFonts w:ascii="맑은 고딕" w:eastAsia="맑은 고딕" w:hAnsi="맑은 고딕" w:cs="굴림" w:hint="eastAsia"/>
+                <w:color w:val="000000"/>
+                <w:kern w:val="0"/>
+                <w:sz w:val="22"/>
+              </w:rPr>
+              <w:t>2</w:t>
+            </w:r>
+            <w:r>
+              <w:rPr>
+                <w:rFonts w:ascii="맑은 고딕" w:eastAsia="맑은 고딕" w:hAnsi="맑은 고딕" w:cs="굴림"/>
+                <w:color w:val="000000"/>
+                <w:kern w:val="0"/>
+                <w:sz w:val="22"/>
+              </w:rPr>
+              <w:t xml:space="preserve">. </w:t>
+            </w:r>
+            <w:r>
+              <w:rPr>
+                <w:rFonts w:ascii="맑은 고딕" w:eastAsia="맑은 고딕" w:hAnsi="맑은 고딕" w:cs="굴림" w:hint="eastAsia"/>
+                <w:color w:val="000000"/>
+                <w:kern w:val="0"/>
+                <w:sz w:val="22"/>
+              </w:rPr>
+              <w:t xml:space="preserve">마이 페이지 창으로 전환 </w:t>
             </w:r>
           </w:p>
         </w:tc>
@@ -1911,30 +1913,101 @@
             <w:shd w:val="clear" w:color="auto" w:fill="auto"/>
             <w:noWrap/>
             <w:vAlign w:val="center"/>
-            <w:hideMark/>
-          </w:tcPr>
-          <w:p>
-            <w:pPr>
-              <w:widowControl/>
-              <w:wordWrap/>
-              <w:autoSpaceDE/>
-              <w:autoSpaceDN/>
-              <w:spacing w:after="0" w:line="240" w:lineRule="auto"/>
-              <w:rPr>
-                <w:rFonts w:ascii="맑은 고딕" w:eastAsia="맑은 고딕" w:hAnsi="맑은 고딕" w:cs="굴림" w:hint="eastAsia"/>
-                <w:color w:val="000000"/>
-                <w:kern w:val="0"/>
-                <w:sz w:val="22"/>
-              </w:rPr>
-            </w:pPr>
-            <w:r>
-              <w:rPr>
-                <w:rFonts w:ascii="맑은 고딕" w:eastAsia="맑은 고딕" w:hAnsi="맑은 고딕" w:cs="굴림" w:hint="eastAsia"/>
-                <w:color w:val="000000"/>
-                <w:kern w:val="0"/>
-                <w:sz w:val="22"/>
-              </w:rPr>
-              <w:t>3. 판매와 구매한 모든 상품에 대한 총액 및 평균 구매 만족도 출력 선택</w:t>
+          </w:tcPr>
+          <w:p>
+            <w:pPr>
+              <w:widowControl/>
+              <w:wordWrap/>
+              <w:autoSpaceDE/>
+              <w:autoSpaceDN/>
+              <w:spacing w:after="0" w:line="240" w:lineRule="auto"/>
+              <w:rPr>
+                <w:rFonts w:ascii="맑은 고딕" w:eastAsia="맑은 고딕" w:hAnsi="맑은 고딕" w:cs="굴림" w:hint="eastAsia"/>
+                <w:color w:val="000000"/>
+                <w:kern w:val="0"/>
+                <w:sz w:val="22"/>
+              </w:rPr>
+            </w:pPr>
+            <w:r>
+              <w:rPr>
+                <w:rFonts w:ascii="맑은 고딕" w:eastAsia="맑은 고딕" w:hAnsi="맑은 고딕" w:cs="굴림" w:hint="eastAsia"/>
+                <w:color w:val="000000"/>
+                <w:kern w:val="0"/>
+                <w:sz w:val="22"/>
+              </w:rPr>
+              <w:t>3</w:t>
+            </w:r>
+            <w:r>
+              <w:rPr>
+                <w:rFonts w:ascii="맑은 고딕" w:eastAsia="맑은 고딕" w:hAnsi="맑은 고딕" w:cs="굴림"/>
+                <w:color w:val="000000"/>
+                <w:kern w:val="0"/>
+                <w:sz w:val="22"/>
+              </w:rPr>
+              <w:t xml:space="preserve">. </w:t>
+            </w:r>
+            <w:r>
+              <w:rPr>
+                <w:rFonts w:ascii="맑은 고딕" w:eastAsia="맑은 고딕" w:hAnsi="맑은 고딕" w:cs="굴림" w:hint="eastAsia"/>
+                <w:color w:val="000000"/>
+                <w:kern w:val="0"/>
+                <w:sz w:val="22"/>
+              </w:rPr>
+              <w:t>현재까지 판매와 구매</w:t>
+            </w:r>
+            <w:r>
+              <w:rPr>
+                <w:rFonts w:ascii="맑은 고딕" w:eastAsia="맑은 고딕" w:hAnsi="맑은 고딕" w:cs="굴림" w:hint="eastAsia"/>
+                <w:color w:val="000000"/>
+                <w:kern w:val="0"/>
+                <w:sz w:val="22"/>
+              </w:rPr>
+              <w:t>에 대한</w:t>
+            </w:r>
+            <w:r>
+              <w:rPr>
+                <w:rFonts w:ascii="맑은 고딕" w:eastAsia="맑은 고딕" w:hAnsi="맑은 고딕" w:cs="굴림" w:hint="eastAsia"/>
+                <w:color w:val="000000"/>
+                <w:kern w:val="0"/>
+                <w:sz w:val="22"/>
+              </w:rPr>
+              <w:t xml:space="preserve"> 모든 상품</w:t>
+            </w:r>
+            <w:r>
+              <w:rPr>
+                <w:rFonts w:ascii="맑은 고딕" w:eastAsia="맑은 고딕" w:hAnsi="맑은 고딕" w:cs="굴림" w:hint="eastAsia"/>
+                <w:color w:val="000000"/>
+                <w:kern w:val="0"/>
+                <w:sz w:val="22"/>
+              </w:rPr>
+              <w:t>의</w:t>
+            </w:r>
+            <w:r>
+              <w:rPr>
+                <w:rFonts w:ascii="맑은 고딕" w:eastAsia="맑은 고딕" w:hAnsi="맑은 고딕" w:cs="굴림" w:hint="eastAsia"/>
+                <w:color w:val="000000"/>
+                <w:kern w:val="0"/>
+                <w:sz w:val="22"/>
+              </w:rPr>
+              <w:t xml:space="preserve"> 총액 및 평균 구매만족도</w:t>
+            </w:r>
+            <w:r>
+              <w:rPr>
+                <w:rFonts w:ascii="맑은 고딕" w:eastAsia="맑은 고딕" w:hAnsi="맑은 고딕" w:cs="굴림" w:hint="eastAsia"/>
+                <w:color w:val="000000"/>
+                <w:kern w:val="0"/>
+                <w:sz w:val="22"/>
+              </w:rPr>
+              <w:t xml:space="preserve"> </w:t>
+            </w:r>
+            <w:r>
+              <w:rPr>
+                <w:rFonts w:ascii="맑은 고딕" w:eastAsia="맑은 고딕" w:hAnsi="맑은 고딕" w:cs="굴림" w:hint="eastAsia"/>
+                <w:color w:val="000000"/>
+                <w:kern w:val="0"/>
+                <w:sz w:val="22"/>
+              </w:rPr>
+              <w:t>조회</w:t>
             </w:r>
           </w:p>
         </w:tc>
@@ -1950,42 +2023,179 @@
             <w:shd w:val="clear" w:color="auto" w:fill="auto"/>
             <w:noWrap/>
             <w:vAlign w:val="center"/>
-            <w:hideMark/>
-          </w:tcPr>
-          <w:p>
-            <w:pPr>
-              <w:widowControl/>
-              <w:wordWrap/>
-              <w:autoSpaceDE/>
-              <w:autoSpaceDN/>
-              <w:spacing w:after="0" w:line="240" w:lineRule="auto"/>
-              <w:rPr>
-                <w:rFonts w:ascii="맑은 고딕" w:eastAsia="맑은 고딕" w:hAnsi="맑은 고딕" w:cs="굴림" w:hint="eastAsia"/>
-                <w:color w:val="000000"/>
-                <w:kern w:val="0"/>
-                <w:sz w:val="22"/>
-              </w:rPr>
-            </w:pPr>
-            <w:r>
-              <w:rPr>
-                <w:rFonts w:ascii="맑은 고딕" w:eastAsia="맑은 고딕" w:hAnsi="맑은 고딕" w:cs="굴림" w:hint="eastAsia"/>
-                <w:color w:val="000000"/>
-                <w:kern w:val="0"/>
-                <w:sz w:val="22"/>
-              </w:rPr>
-              <w:t>4. 현재까지 판매와 구매한 모든 상품에 대한 총액 및 평균 구매만족도 출력</w:t>
+          </w:tcPr>
+          <w:p>
+            <w:pPr>
+              <w:widowControl/>
+              <w:wordWrap/>
+              <w:autoSpaceDE/>
+              <w:autoSpaceDN/>
+              <w:spacing w:after="0" w:line="240" w:lineRule="auto"/>
+              <w:rPr>
+                <w:rFonts w:ascii="맑은 고딕" w:eastAsia="맑은 고딕" w:hAnsi="맑은 고딕" w:cs="굴림" w:hint="eastAsia"/>
+                <w:color w:val="000000"/>
+                <w:kern w:val="0"/>
+                <w:sz w:val="22"/>
+              </w:rPr>
+            </w:pPr>
+            <w:r>
+              <w:rPr>
+                <w:rFonts w:ascii="맑은 고딕" w:eastAsia="맑은 고딕" w:hAnsi="맑은 고딕" w:cs="굴림"/>
+                <w:color w:val="000000"/>
+                <w:kern w:val="0"/>
+                <w:sz w:val="22"/>
+              </w:rPr>
+              <w:t>4</w:t>
+            </w:r>
+            <w:r>
+              <w:rPr>
+                <w:rFonts w:ascii="맑은 고딕" w:eastAsia="맑은 고딕" w:hAnsi="맑은 고딕" w:cs="굴림" w:hint="eastAsia"/>
+                <w:color w:val="000000"/>
+                <w:kern w:val="0"/>
+                <w:sz w:val="22"/>
+              </w:rPr>
+              <w:t>. 회원들의 판매와 구매</w:t>
+            </w:r>
+            <w:r>
+              <w:rPr>
+                <w:rFonts w:ascii="맑은 고딕" w:eastAsia="맑은 고딕" w:hAnsi="맑은 고딕" w:cs="굴림" w:hint="eastAsia"/>
+                <w:color w:val="000000"/>
+                <w:kern w:val="0"/>
+                <w:sz w:val="22"/>
+              </w:rPr>
+              <w:t>에 대한</w:t>
+            </w:r>
+            <w:r>
+              <w:rPr>
+                <w:rFonts w:ascii="맑은 고딕" w:eastAsia="맑은 고딕" w:hAnsi="맑은 고딕" w:cs="굴림" w:hint="eastAsia"/>
+                <w:color w:val="000000"/>
+                <w:kern w:val="0"/>
+                <w:sz w:val="22"/>
+              </w:rPr>
+              <w:t xml:space="preserve"> 모든 </w:t>
+            </w:r>
+            <w:r>
+              <w:rPr>
+                <w:rFonts w:ascii="맑은 고딕" w:eastAsia="맑은 고딕" w:hAnsi="맑은 고딕" w:cs="굴림" w:hint="eastAsia"/>
+                <w:color w:val="000000"/>
+                <w:kern w:val="0"/>
+                <w:sz w:val="22"/>
+              </w:rPr>
+              <w:t>상품의</w:t>
+            </w:r>
+            <w:r>
+              <w:rPr>
+                <w:rFonts w:ascii="맑은 고딕" w:eastAsia="맑은 고딕" w:hAnsi="맑은 고딕" w:cs="굴림" w:hint="eastAsia"/>
+                <w:color w:val="000000"/>
+                <w:kern w:val="0"/>
+                <w:sz w:val="22"/>
+              </w:rPr>
+              <w:t xml:space="preserve"> 총액 및 평균 구매만족도 리스트 전시</w:t>
+            </w:r>
+          </w:p>
+        </w:tc>
+      </w:tr>
+      <w:tr>
+        <w:trPr>
+          <w:trHeight w:val="1154"/>
+        </w:trPr>
+        <w:tc>
+          <w:tcPr>
+            <w:tcW w:w="4001" w:type="dxa"/>
+            <w:tcBorders>
+              <w:top w:val="nil"/>
+              <w:left w:val="single" w:sz="4" w:space="0" w:color="auto"/>
+              <w:bottom w:val="single" w:sz="4" w:space="0" w:color="auto"/>
+              <w:right w:val="single" w:sz="4" w:space="0" w:color="auto"/>
+            </w:tcBorders>
+            <w:shd w:val="clear" w:color="auto" w:fill="auto"/>
+            <w:noWrap/>
+            <w:vAlign w:val="center"/>
+          </w:tcPr>
+          <w:p>
+            <w:pPr>
+              <w:widowControl/>
+              <w:wordWrap/>
+              <w:autoSpaceDE/>
+              <w:autoSpaceDN/>
+              <w:spacing w:after="0" w:line="240" w:lineRule="auto"/>
+              <w:rPr>
+                <w:rFonts w:ascii="맑은 고딕" w:eastAsia="맑은 고딕" w:hAnsi="맑은 고딕" w:cs="굴림" w:hint="eastAsia"/>
+                <w:color w:val="000000"/>
+                <w:kern w:val="0"/>
+                <w:sz w:val="22"/>
+              </w:rPr>
+            </w:pPr>
+            <w:r>
+              <w:rPr>
+                <w:rFonts w:ascii="맑은 고딕" w:eastAsia="맑은 고딕" w:hAnsi="맑은 고딕" w:cs="굴림"/>
+                <w:color w:val="000000"/>
+                <w:kern w:val="0"/>
+                <w:sz w:val="22"/>
+              </w:rPr>
+              <w:t>5</w:t>
+            </w:r>
+            <w:r>
+              <w:rPr>
+                <w:rFonts w:ascii="맑은 고딕" w:eastAsia="맑은 고딕" w:hAnsi="맑은 고딕" w:cs="굴림" w:hint="eastAsia"/>
+                <w:color w:val="000000"/>
+                <w:kern w:val="0"/>
+                <w:sz w:val="22"/>
+              </w:rPr>
+              <w:t>. 판매와 구매한 모든 상품에 대한 총액 및 평균 구매 만족도 출력 선택</w:t>
+            </w:r>
+          </w:p>
+        </w:tc>
+        <w:tc>
+          <w:tcPr>
+            <w:tcW w:w="5119" w:type="dxa"/>
+            <w:tcBorders>
+              <w:top w:val="nil"/>
+              <w:left w:val="nil"/>
+              <w:bottom w:val="single" w:sz="4" w:space="0" w:color="auto"/>
+              <w:right w:val="single" w:sz="4" w:space="0" w:color="auto"/>
+            </w:tcBorders>
+            <w:shd w:val="clear" w:color="auto" w:fill="auto"/>
+            <w:noWrap/>
+            <w:vAlign w:val="center"/>
+          </w:tcPr>
+          <w:p>
+            <w:pPr>
+              <w:widowControl/>
+              <w:wordWrap/>
+              <w:autoSpaceDE/>
+              <w:autoSpaceDN/>
+              <w:spacing w:after="0" w:line="240" w:lineRule="auto"/>
+              <w:rPr>
+                <w:rFonts w:ascii="맑은 고딕" w:eastAsia="맑은 고딕" w:hAnsi="맑은 고딕" w:cs="굴림" w:hint="eastAsia"/>
+                <w:color w:val="000000"/>
+                <w:kern w:val="0"/>
+                <w:sz w:val="22"/>
+              </w:rPr>
+            </w:pPr>
+            <w:r>
+              <w:rPr>
+                <w:rFonts w:ascii="맑은 고딕" w:eastAsia="맑은 고딕" w:hAnsi="맑은 고딕" w:cs="굴림"/>
+                <w:color w:val="000000"/>
+                <w:kern w:val="0"/>
+                <w:sz w:val="22"/>
+              </w:rPr>
+              <w:t>6</w:t>
+            </w:r>
+            <w:r>
+              <w:rPr>
+                <w:rFonts w:ascii="맑은 고딕" w:eastAsia="맑은 고딕" w:hAnsi="맑은 고딕" w:cs="굴림" w:hint="eastAsia"/>
+                <w:color w:val="000000"/>
+                <w:kern w:val="0"/>
+                <w:sz w:val="22"/>
+              </w:rPr>
+              <w:t>. 현재까지 판매와 구매한 모든 상품에 대한 총액 및 평균 구매만족도 출력</w:t>
             </w:r>
           </w:p>
         </w:tc>
       </w:tr>
     </w:tbl>
-    <w:p>
-      <w:pPr>
-        <w:rPr>
-          <w:rFonts w:hint="eastAsia"/>
-        </w:rPr>
-      </w:pPr>
-    </w:p>
+    <w:p/>
     <w:sectPr>
       <w:pgSz w:w="11906" w:h="16838"/>
       <w:pgMar w:top="1701" w:right="1440" w:bottom="1440" w:left="1440" w:header="851" w:footer="992" w:gutter="0"/>
@@ -1994,6 +2204,56 @@
     </w:sectPr>
   </w:body>
 </w:document>
+</file>
+
+<file path=word/endnotes.xml><?xml version="1.0" encoding="utf-8"?>
+<w:endnotes xmlns:wpc="http://schemas.microsoft.com/office/word/2010/wordprocessingCanvas" xmlns:cx="http://schemas.microsoft.com/office/drawing/2014/chartex" xmlns:cx1="http://schemas.microsoft.com/office/drawing/2015/9/8/chartex" xmlns:cx2="http://schemas.microsoft.com/office/drawing/2015/10/21/chartex" xmlns:cx3="http://schemas.microsoft.com/office/drawing/2016/5/9/chartex" xmlns:cx4="http://schemas.microsoft.com/office/drawing/2016/5/10/chartex" xmlns:cx5="http://schemas.microsoft.com/office/drawing/2016/5/11/chartex" xmlns:cx6="http://schemas.microsoft.com/office/drawing/2016/5/12/chartex" xmlns:cx7="http://schemas.microsoft.com/office/drawing/2016/5/13/chartex" xmlns:cx8="http://schemas.microsoft.com/office/drawing/2016/5/14/chartex" xmlns:mc="http://schemas.openxmlformats.org/markup-compatibility/2006" xmlns:aink="http://schemas.microsoft.com/office/drawing/2016/ink" xmlns:am3d="http://schemas.microsoft.com/office/drawing/2017/model3d" xmlns:o="urn:schemas-microsoft-com:office:office" xmlns:r="http://schemas.openxmlformats.org/officeDocument/2006/relationships" xmlns:m="http://schemas.openxmlformats.org/officeDocument/2006/math" xmlns:v="urn:schemas-microsoft-com:vml" xmlns:wp14="http://schemas.microsoft.com/office/word/2010/wordprocessingDrawing" xmlns:wp="http://schemas.openxmlformats.org/drawingml/2006/wordprocessingDrawing" xmlns:w10="urn:schemas-microsoft-com:office:word" xmlns:w="http://schemas.openxmlformats.org/wordprocessingml/2006/main" xmlns:w14="http://schemas.microsoft.com/office/word/2010/wordml" xmlns:w15="http://schemas.microsoft.com/office/word/2012/wordml" xmlns:w16cex="http://schemas.microsoft.com/office/word/2018/wordml/cex" xmlns:w16cid="http://schemas.microsoft.com/office/word/2016/wordml/cid" xmlns:w16="http://schemas.microsoft.com/office/word/2018/wordml" xmlns:w16sdtdh="http://schemas.microsoft.com/office/word/2020/wordml/sdtdatahash" xmlns:w16se="http://schemas.microsoft.com/office/word/2015/wordml/symex" xmlns:wpg="http://schemas.microsoft.com/office/word/2010/wordprocessingGroup" xmlns:wpi="http://schemas.microsoft.com/office/word/2010/wordprocessingInk" xmlns:wne="http://schemas.microsoft.com/office/word/2006/wordml" xmlns:wps="http://schemas.microsoft.com/office/word/2010/wordprocessingShape" mc:Ignorable="w14 w15 w16se w16cid w16 w16cex w16sdtdh wp14">
+  <w:endnote w:type="separator" w:id="-1">
+    <w:p>
+      <w:pPr>
+        <w:spacing w:after="0" w:line="240" w:lineRule="auto"/>
+      </w:pPr>
+      <w:r>
+        <w:separator/>
+      </w:r>
+    </w:p>
+  </w:endnote>
+  <w:endnote w:type="continuationSeparator" w:id="0">
+    <w:p>
+      <w:pPr>
+        <w:spacing w:after="0" w:line="240" w:lineRule="auto"/>
+      </w:pPr>
+      <w:r>
+        <w:continuationSeparator/>
+      </w:r>
+    </w:p>
+  </w:endnote>
+</w:endnotes>
+</file>
+
+<file path=word/footnotes.xml><?xml version="1.0" encoding="utf-8"?>
+<w:footnotes xmlns:wpc="http://schemas.microsoft.com/office/word/2010/wordprocessingCanvas" xmlns:cx="http://schemas.microsoft.com/office/drawing/2014/chartex" xmlns:cx1="http://schemas.microsoft.com/office/drawing/2015/9/8/chartex" xmlns:cx2="http://schemas.microsoft.com/office/drawing/2015/10/21/chartex" xmlns:cx3="http://schemas.microsoft.com/office/drawing/2016/5/9/chartex" xmlns:cx4="http://schemas.microsoft.com/office/drawing/2016/5/10/chartex" xmlns:cx5="http://schemas.microsoft.com/office/drawing/2016/5/11/chartex" xmlns:cx6="http://schemas.microsoft.com/office/drawing/2016/5/12/chartex" xmlns:cx7="http://schemas.microsoft.com/office/drawing/2016/5/13/chartex" xmlns:cx8="http://schemas.microsoft.com/office/drawing/2016/5/14/chartex" xmlns:mc="http://schemas.openxmlformats.org/markup-compatibility/2006" xmlns:aink="http://schemas.microsoft.com/office/drawing/2016/ink" xmlns:am3d="http://schemas.microsoft.com/office/drawing/2017/model3d" xmlns:o="urn:schemas-microsoft-com:office:office" xmlns:r="http://schemas.openxmlformats.org/officeDocument/2006/relationships" xmlns:m="http://schemas.openxmlformats.org/officeDocument/2006/math" xmlns:v="urn:schemas-microsoft-com:vml" xmlns:wp14="http://schemas.microsoft.com/office/word/2010/wordprocessingDrawing" xmlns:wp="http://schemas.openxmlformats.org/drawingml/2006/wordprocessingDrawing" xmlns:w10="urn:schemas-microsoft-com:office:word" xmlns:w="http://schemas.openxmlformats.org/wordprocessingml/2006/main" xmlns:w14="http://schemas.microsoft.com/office/word/2010/wordml" xmlns:w15="http://schemas.microsoft.com/office/word/2012/wordml" xmlns:w16cex="http://schemas.microsoft.com/office/word/2018/wordml/cex" xmlns:w16cid="http://schemas.microsoft.com/office/word/2016/wordml/cid" xmlns:w16="http://schemas.microsoft.com/office/word/2018/wordml" xmlns:w16sdtdh="http://schemas.microsoft.com/office/word/2020/wordml/sdtdatahash" xmlns:w16se="http://schemas.microsoft.com/office/word/2015/wordml/symex" xmlns:wpg="http://schemas.microsoft.com/office/word/2010/wordprocessingGroup" xmlns:wpi="http://schemas.microsoft.com/office/word/2010/wordprocessingInk" xmlns:wne="http://schemas.microsoft.com/office/word/2006/wordml" xmlns:wps="http://schemas.microsoft.com/office/word/2010/wordprocessingShape" mc:Ignorable="w14 w15 w16se w16cid w16 w16cex w16sdtdh wp14">
+  <w:footnote w:type="separator" w:id="-1">
+    <w:p>
+      <w:pPr>
+        <w:spacing w:after="0" w:line="240" w:lineRule="auto"/>
+      </w:pPr>
+      <w:r>
+        <w:separator/>
+      </w:r>
+    </w:p>
+  </w:footnote>
+  <w:footnote w:type="continuationSeparator" w:id="0">
+    <w:p>
+      <w:pPr>
+        <w:spacing w:after="0" w:line="240" w:lineRule="auto"/>
+      </w:pPr>
+      <w:r>
+        <w:continuationSeparator/>
+      </w:r>
+    </w:p>
+  </w:footnote>
+</w:footnotes>
 </file>
 
 <file path=word/styles.xml><?xml version="1.0" encoding="utf-8"?>
@@ -2120,6 +2380,7 @@
     <w:lsdException w:name="HTML Sample" w:semiHidden="1" w:unhideWhenUsed="1"/>
     <w:lsdException w:name="HTML Typewriter" w:semiHidden="1" w:unhideWhenUsed="1"/>
     <w:lsdException w:name="HTML Variable" w:semiHidden="1" w:unhideWhenUsed="1"/>
+    <w:lsdException w:name="Normal Table" w:semiHidden="1" w:unhideWhenUsed="1"/>
     <w:lsdException w:name="annotation subject" w:semiHidden="1" w:unhideWhenUsed="1"/>
     <w:lsdException w:name="No List" w:semiHidden="1" w:unhideWhenUsed="1"/>
     <w:lsdException w:name="Outline List 1" w:semiHidden="1" w:unhideWhenUsed="1"/>
@@ -2166,8 +2427,10 @@
     <w:lsdException w:name="Table Subtle 2" w:semiHidden="1" w:unhideWhenUsed="1"/>
     <w:lsdException w:name="Table Web 1" w:semiHidden="1" w:unhideWhenUsed="1"/>
     <w:lsdException w:name="Table Web 2" w:semiHidden="1" w:unhideWhenUsed="1"/>
+    <w:lsdException w:name="Table Web 3" w:semiHidden="1" w:unhideWhenUsed="1"/>
     <w:lsdException w:name="Balloon Text" w:semiHidden="1" w:unhideWhenUsed="1"/>
     <w:lsdException w:name="Table Grid" w:uiPriority="39"/>
+    <w:lsdException w:name="Table Theme" w:semiHidden="1" w:unhideWhenUsed="1"/>
     <w:lsdException w:name="Placeholder Text" w:semiHidden="1"/>
     <w:lsdException w:name="No Spacing" w:uiPriority="1" w:qFormat="1"/>
     <w:lsdException w:name="Light Shading" w:uiPriority="60"/>
@@ -2444,6 +2707,60 @@
         <w:insideV w:val="single" w:sz="4" w:space="0" w:color="auto"/>
       </w:tblBorders>
     </w:tblPr>
+  </w:style>
+  <w:style w:type="paragraph" w:styleId="a4">
+    <w:name w:val="header"/>
+    <w:basedOn w:val="a"/>
+    <w:link w:val="Char"/>
+    <w:uiPriority w:val="99"/>
+    <w:unhideWhenUsed/>
+    <w:rsid w:val="00B8343F"/>
+    <w:pPr>
+      <w:tabs>
+        <w:tab w:val="center" w:pos="4513"/>
+        <w:tab w:val="right" w:pos="9026"/>
+      </w:tabs>
+      <w:snapToGrid w:val="0"/>
+    </w:pPr>
+  </w:style>
+  <w:style w:type="character" w:customStyle="1" w:styleId="Char">
+    <w:name w:val="머리글 Char"/>
+    <w:basedOn w:val="a0"/>
+    <w:link w:val="a4"/>
+    <w:uiPriority w:val="99"/>
+    <w:rsid w:val="00B8343F"/>
+  </w:style>
+  <w:style w:type="paragraph" w:styleId="a5">
+    <w:name w:val="footer"/>
+    <w:basedOn w:val="a"/>
+    <w:link w:val="Char0"/>
+    <w:uiPriority w:val="99"/>
+    <w:unhideWhenUsed/>
+    <w:rsid w:val="00B8343F"/>
+    <w:pPr>
+      <w:tabs>
+        <w:tab w:val="center" w:pos="4513"/>
+        <w:tab w:val="right" w:pos="9026"/>
+      </w:tabs>
+      <w:snapToGrid w:val="0"/>
+    </w:pPr>
+  </w:style>
+  <w:style w:type="character" w:customStyle="1" w:styleId="Char0">
+    <w:name w:val="바닥글 Char"/>
+    <w:basedOn w:val="a0"/>
+    <w:link w:val="a5"/>
+    <w:uiPriority w:val="99"/>
+    <w:rsid w:val="00B8343F"/>
+  </w:style>
+  <w:style w:type="paragraph" w:styleId="a6">
+    <w:name w:val="List Paragraph"/>
+    <w:basedOn w:val="a"/>
+    <w:uiPriority w:val="34"/>
+    <w:qFormat/>
+    <w:rsid w:val="00B8343F"/>
+    <w:pPr>
+      <w:ind w:leftChars="400" w:left="800"/>
+    </w:pPr>
   </w:style>
 </w:styles>
 </file>

</xml_diff>